<commit_message>
Needed to render whole site to effect change
</commit_message>
<xml_diff>
--- a/docs/quiz/quiz-02/MYNAME-511-quiz-02.docx
+++ b/docs/quiz/quiz-02/MYNAME-511-quiz-02.docx
@@ -198,21 +198,27 @@
         <w:rPr>
           <w:b/>
         </w:rPr>
-        <w:t xml:space="preserve">3. What event(s) triggers </w:t>
-      </w:r>
-      <w:proofErr w:type="gramStart"/>
-      <w:r>
-        <w:rPr>
-          <w:b/>
-        </w:rPr>
-        <w:t>the  of</w:t>
-      </w:r>
-      <w:proofErr w:type="gramEnd"/>
-      <w:r>
-        <w:rPr>
-          <w:b/>
-        </w:rPr>
-        <w:t xml:space="preserve"> the action potential?</w:t>
+        <w:t xml:space="preserve">3. What event(s) triggers the </w:t>
+      </w:r>
+      <w:r>
+        <w:rPr>
+          <w:b/>
+          <w:i/>
+        </w:rPr>
+        <w:t>rising</w:t>
+      </w:r>
+      <w:r>
+        <w:rPr>
+          <w:b/>
+          <w:i/>
+        </w:rPr>
+        <w:t xml:space="preserve"> phase</w:t>
+      </w:r>
+      <w:r>
+        <w:rPr>
+          <w:b/>
+        </w:rPr>
+        <w:t xml:space="preserve"> of the action potential?</w:t>
       </w:r>
       <w:r>
         <w:rPr>
@@ -432,7 +438,15 @@
         <w:rPr>
           <w:b/>
         </w:rPr>
-        <w:t>??? receptor.</w:t>
+        <w:t>???</w:t>
+      </w:r>
+      <w:bookmarkStart w:id="6" w:name="_GoBack"/>
+      <w:bookmarkEnd w:id="6"/>
+      <w:r>
+        <w:rPr>
+          <w:b/>
+        </w:rPr>
+        <w:t xml:space="preserve"> receptor.</w:t>
       </w:r>
     </w:p>
     <w:p>
@@ -684,38 +698,38 @@
           <w:b/>
         </w:rPr>
       </w:pPr>
-      <w:bookmarkStart w:id="6" w:name="OLE_LINK5"/>
-      <w:bookmarkStart w:id="7" w:name="OLE_LINK6"/>
-    </w:p>
-    <w:p>
-      <w:pPr>
-        <w:pStyle w:val="FirstParagraph"/>
-        <w:rPr>
-          <w:b/>
-        </w:rPr>
-      </w:pPr>
-    </w:p>
-    <w:p>
-      <w:pPr>
-        <w:pStyle w:val="BodyText"/>
-      </w:pPr>
-    </w:p>
-    <w:bookmarkEnd w:id="6"/>
+      <w:bookmarkStart w:id="7" w:name="OLE_LINK5"/>
+      <w:bookmarkStart w:id="8" w:name="OLE_LINK6"/>
+    </w:p>
+    <w:p>
+      <w:pPr>
+        <w:pStyle w:val="FirstParagraph"/>
+        <w:rPr>
+          <w:b/>
+        </w:rPr>
+      </w:pPr>
+    </w:p>
+    <w:p>
+      <w:pPr>
+        <w:pStyle w:val="BodyText"/>
+      </w:pPr>
+    </w:p>
     <w:bookmarkEnd w:id="7"/>
-    <w:p>
-      <w:pPr>
-        <w:pStyle w:val="BodyText"/>
-      </w:pPr>
-    </w:p>
-    <w:p>
-      <w:pPr>
-        <w:pStyle w:val="FirstParagraph"/>
-        <w:rPr>
-          <w:b/>
-        </w:rPr>
-      </w:pPr>
-      <w:bookmarkStart w:id="8" w:name="bonus"/>
-      <w:bookmarkEnd w:id="8"/>
+    <w:bookmarkEnd w:id="8"/>
+    <w:p>
+      <w:pPr>
+        <w:pStyle w:val="BodyText"/>
+      </w:pPr>
+    </w:p>
+    <w:p>
+      <w:pPr>
+        <w:pStyle w:val="FirstParagraph"/>
+        <w:rPr>
+          <w:b/>
+        </w:rPr>
+      </w:pPr>
+      <w:bookmarkStart w:id="9" w:name="bonus"/>
+      <w:bookmarkEnd w:id="9"/>
       <w:r>
         <w:rPr>
           <w:b/>
@@ -759,8 +773,6 @@
           <w:szCs w:val="32"/>
         </w:rPr>
       </w:pPr>
-      <w:bookmarkStart w:id="9" w:name="_GoBack"/>
-      <w:bookmarkEnd w:id="9"/>
       <w:r>
         <w:br w:type="page"/>
       </w:r>

</xml_diff>

<commit_message>
Why isn't this working?
</commit_message>
<xml_diff>
--- a/docs/quiz/quiz-02/MYNAME-511-quiz-02.docx
+++ b/docs/quiz/quiz-02/MYNAME-511-quiz-02.docx
@@ -220,12 +220,8 @@
         </w:rPr>
         <w:t xml:space="preserve"> of the action potential?</w:t>
       </w:r>
-      <w:r>
-        <w:rPr>
-          <w:b/>
-        </w:rPr>
-        <w:t xml:space="preserve"> </w:t>
-      </w:r>
+      <w:bookmarkStart w:id="6" w:name="_GoBack"/>
+      <w:bookmarkEnd w:id="6"/>
     </w:p>
     <w:p>
       <w:pPr>
@@ -367,21 +363,7 @@
         <w:rPr>
           <w:b/>
         </w:rPr>
-        <w:t xml:space="preserve">6. All of the following monoamine neurotransmitters are released from nuclei located in the midbrain and brainstem, </w:t>
-      </w:r>
-      <w:proofErr w:type="gramStart"/>
-      <w:r>
-        <w:rPr>
-          <w:b/>
-        </w:rPr>
-        <w:t>except ?</w:t>
-      </w:r>
-      <w:proofErr w:type="gramEnd"/>
-      <w:r>
-        <w:rPr>
-          <w:b/>
-        </w:rPr>
-        <w:t>???.</w:t>
+        <w:t>6. All of the following monoamine neurotransmitters are released from nuclei located in the midbrain and brainstem, except ????.</w:t>
       </w:r>
     </w:p>
     <w:p>
@@ -424,29 +406,7 @@
         <w:rPr>
           <w:b/>
         </w:rPr>
-        <w:t>7. With the exception of a single serotonin receptor type, all of the monoamines bind to a/</w:t>
-      </w:r>
-      <w:proofErr w:type="gramStart"/>
-      <w:r>
-        <w:rPr>
-          <w:b/>
-        </w:rPr>
-        <w:t>an ?</w:t>
-      </w:r>
-      <w:proofErr w:type="gramEnd"/>
-      <w:r>
-        <w:rPr>
-          <w:b/>
-        </w:rPr>
-        <w:t>???</w:t>
-      </w:r>
-      <w:bookmarkStart w:id="6" w:name="_GoBack"/>
-      <w:bookmarkEnd w:id="6"/>
-      <w:r>
-        <w:rPr>
-          <w:b/>
-        </w:rPr>
-        <w:t xml:space="preserve"> receptor.</w:t>
+        <w:t>7. With the exception of a single serotonin receptor type, all of the monoamines bind to a/an ???? receptor.</w:t>
       </w:r>
     </w:p>
     <w:p>
@@ -493,11 +453,9 @@
           <w:numId w:val="4"/>
         </w:numPr>
       </w:pPr>
-      <w:proofErr w:type="gramStart"/>
       <w:r>
         <w:t>presynaptic</w:t>
       </w:r>
-      <w:proofErr w:type="gramEnd"/>
     </w:p>
     <w:p>
       <w:pPr>
@@ -631,21 +589,7 @@
         <w:rPr>
           <w:b/>
         </w:rPr>
-        <w:t xml:space="preserve">11. Why does Gilmore say the retina is physiologically backwards and anatomically </w:t>
-      </w:r>
-      <w:proofErr w:type="gramStart"/>
-      <w:r>
-        <w:rPr>
-          <w:b/>
-        </w:rPr>
-        <w:t>inside-out</w:t>
-      </w:r>
-      <w:proofErr w:type="gramEnd"/>
-      <w:r>
-        <w:rPr>
-          <w:b/>
-        </w:rPr>
-        <w:t>?</w:t>
+        <w:t>11. Why does Gilmore say the retina is physiologically backwards and anatomically inside-out?</w:t>
       </w:r>
       <w:r>
         <w:rPr>
@@ -972,7 +916,7 @@
         <w:rStyle w:val="PageNumber"/>
         <w:noProof/>
       </w:rPr>
-      <w:t>4</w:t>
+      <w:t>1</w:t>
     </w:r>
     <w:r>
       <w:rPr>

</xml_diff>

<commit_message>
Will this fix it? Hope so.
</commit_message>
<xml_diff>
--- a/docs/quiz/quiz-02/MYNAME-511-quiz-02.docx
+++ b/docs/quiz/quiz-02/MYNAME-511-quiz-02.docx
@@ -198,7 +198,13 @@
         <w:rPr>
           <w:b/>
         </w:rPr>
-        <w:t xml:space="preserve">3. What event(s) triggers the </w:t>
+        <w:t xml:space="preserve">3. What event(s) triggers </w:t>
+      </w:r>
+      <w:r>
+        <w:rPr>
+          <w:b/>
+        </w:rPr>
+        <w:t xml:space="preserve">the </w:t>
       </w:r>
       <w:r>
         <w:rPr>
@@ -218,36 +224,47 @@
         <w:rPr>
           <w:b/>
         </w:rPr>
-        <w:t xml:space="preserve"> of the action potential?</w:t>
-      </w:r>
+        <w:t xml:space="preserve"> </w:t>
+      </w:r>
+      <w:r>
+        <w:rPr>
+          <w:b/>
+        </w:rPr>
+        <w:t>of the action potential?</w:t>
+      </w:r>
+    </w:p>
+    <w:p>
+      <w:pPr>
+        <w:pStyle w:val="FirstParagraph"/>
+        <w:rPr>
+          <w:b/>
+        </w:rPr>
+      </w:pPr>
+    </w:p>
+    <w:p>
+      <w:pPr>
+        <w:pStyle w:val="FirstParagraph"/>
+        <w:rPr>
+          <w:b/>
+        </w:rPr>
+      </w:pPr>
+    </w:p>
+    <w:p>
+      <w:pPr>
+        <w:pStyle w:val="BodyText"/>
+      </w:pPr>
+    </w:p>
+    <w:p>
+      <w:pPr>
+        <w:pStyle w:val="BodyText"/>
+      </w:pPr>
+    </w:p>
+    <w:p>
+      <w:pPr>
+        <w:pStyle w:val="BodyText"/>
+      </w:pPr>
       <w:bookmarkStart w:id="6" w:name="_GoBack"/>
       <w:bookmarkEnd w:id="6"/>
-    </w:p>
-    <w:p>
-      <w:pPr>
-        <w:pStyle w:val="FirstParagraph"/>
-        <w:rPr>
-          <w:b/>
-        </w:rPr>
-      </w:pPr>
-    </w:p>
-    <w:p>
-      <w:pPr>
-        <w:pStyle w:val="FirstParagraph"/>
-        <w:rPr>
-          <w:b/>
-        </w:rPr>
-      </w:pPr>
-    </w:p>
-    <w:p>
-      <w:pPr>
-        <w:pStyle w:val="BodyText"/>
-      </w:pPr>
-    </w:p>
-    <w:p>
-      <w:pPr>
-        <w:pStyle w:val="BodyText"/>
-      </w:pPr>
     </w:p>
     <w:p>
       <w:pPr>
@@ -916,7 +933,7 @@
         <w:rStyle w:val="PageNumber"/>
         <w:noProof/>
       </w:rPr>
-      <w:t>1</w:t>
+      <w:t>2</w:t>
     </w:r>
     <w:r>
       <w:rPr>

</xml_diff>